<commit_message>
Minor updates to CV
</commit_message>
<xml_diff>
--- a/CV - Chris Wolyniec.docx
+++ b/CV - Chris Wolyniec.docx
@@ -268,47 +268,7 @@
                                     <w:sz w:val="20"/>
                                     <w:szCs w:val="20"/>
                                   </w:rPr>
-                                  <w:t>Woly</w:t>
-                                </w:r>
-                                <w:r>
-                                  <w:rPr>
-                                    <w:rStyle w:val="Hyperlink"/>
-                                    <w:rFonts w:ascii="Raleway" w:hAnsi="Raleway"/>
-                                    <w:spacing w:val="8"/>
-                                    <w:sz w:val="20"/>
-                                    <w:szCs w:val="20"/>
-                                  </w:rPr>
-                                  <w:t>n</w:t>
-                                </w:r>
-                                <w:r>
-                                  <w:rPr>
-                                    <w:rStyle w:val="Hyperlink"/>
-                                    <w:rFonts w:ascii="Raleway" w:hAnsi="Raleway"/>
-                                    <w:spacing w:val="8"/>
-                                    <w:sz w:val="20"/>
-                                    <w:szCs w:val="20"/>
-                                  </w:rPr>
-                                  <w:t>iec</w:t>
-                                </w:r>
-                                <w:r>
-                                  <w:rPr>
-                                    <w:rStyle w:val="Hyperlink"/>
-                                    <w:rFonts w:ascii="Raleway" w:hAnsi="Raleway"/>
-                                    <w:spacing w:val="8"/>
-                                    <w:sz w:val="20"/>
-                                    <w:szCs w:val="20"/>
-                                  </w:rPr>
-                                  <w:t>.</w:t>
-                                </w:r>
-                                <w:r>
-                                  <w:rPr>
-                                    <w:rStyle w:val="Hyperlink"/>
-                                    <w:rFonts w:ascii="Raleway" w:hAnsi="Raleway"/>
-                                    <w:spacing w:val="8"/>
-                                    <w:sz w:val="20"/>
-                                    <w:szCs w:val="20"/>
-                                  </w:rPr>
-                                  <w:t>co.u</w:t>
+                                  <w:t>Wolyniec.co.u</w:t>
                                 </w:r>
                                 <w:r>
                                   <w:rPr>
@@ -1100,66 +1060,6 @@
                                 <w:sz w:val="20"/>
                                 <w:szCs w:val="20"/>
                               </w:rPr>
-                              <w:t>working</w:t>
-                            </w:r>
-                            <w:r>
-                              <w:rPr>
-                                <w:rFonts w:ascii="Lato Light" w:hAnsi="Lato Light"/>
-                                <w:color w:val="3C3C3C"/>
-                                <w:spacing w:val="3"/>
-                                <w:sz w:val="20"/>
-                                <w:szCs w:val="20"/>
-                              </w:rPr>
-                              <w:t xml:space="preserve"> at </w:t>
-                            </w:r>
-                            <w:r>
-                              <w:rPr>
-                                <w:rFonts w:ascii="Lato Light" w:hAnsi="Lato Light"/>
-                                <w:color w:val="3C3C3C"/>
-                                <w:spacing w:val="3"/>
-                                <w:sz w:val="20"/>
-                                <w:szCs w:val="20"/>
-                              </w:rPr>
-                              <w:t>Feral</w:t>
-                            </w:r>
-                            <w:r>
-                              <w:rPr>
-                                <w:rFonts w:ascii="Lato Light" w:hAnsi="Lato Light"/>
-                                <w:color w:val="3C3C3C"/>
-                                <w:spacing w:val="3"/>
-                                <w:sz w:val="20"/>
-                                <w:szCs w:val="20"/>
-                              </w:rPr>
-                              <w:t xml:space="preserve"> </w:t>
-                            </w:r>
-                            <w:r>
-                              <w:rPr>
-                                <w:rFonts w:ascii="Lato Light" w:hAnsi="Lato Light"/>
-                                <w:color w:val="3C3C3C"/>
-                                <w:spacing w:val="3"/>
-                                <w:sz w:val="20"/>
-                                <w:szCs w:val="20"/>
-                              </w:rPr>
-                              <w:t>Interactive</w:t>
-                            </w:r>
-                            <w:r>
-                              <w:rPr>
-                                <w:rFonts w:ascii="Lato Light" w:hAnsi="Lato Light"/>
-                                <w:color w:val="3C3C3C"/>
-                                <w:spacing w:val="3"/>
-                                <w:sz w:val="20"/>
-                                <w:szCs w:val="20"/>
-                              </w:rPr>
-                              <w:t xml:space="preserve">, </w:t>
-                            </w:r>
-                            <w:r>
-                              <w:rPr>
-                                <w:rFonts w:ascii="Lato Light" w:hAnsi="Lato Light"/>
-                                <w:color w:val="3C3C3C"/>
-                                <w:spacing w:val="3"/>
-                                <w:sz w:val="20"/>
-                                <w:szCs w:val="20"/>
-                              </w:rPr>
                               <w:t>talking my first steps in</w:t>
                             </w:r>
                             <w:r>
@@ -1281,27 +1181,7 @@
                                   <w:sz w:val="20"/>
                                   <w:szCs w:val="20"/>
                                 </w:rPr>
-                                <w:t>portf</w:t>
-                              </w:r>
-                              <w:r>
-                                <w:rPr>
-                                  <w:rStyle w:val="Hyperlink"/>
-                                  <w:rFonts w:ascii="Lato Light" w:hAnsi="Lato Light"/>
-                                  <w:spacing w:val="3"/>
-                                  <w:sz w:val="20"/>
-                                  <w:szCs w:val="20"/>
-                                </w:rPr>
-                                <w:t>o</w:t>
-                              </w:r>
-                              <w:r>
-                                <w:rPr>
-                                  <w:rStyle w:val="Hyperlink"/>
-                                  <w:rFonts w:ascii="Lato Light" w:hAnsi="Lato Light"/>
-                                  <w:spacing w:val="3"/>
-                                  <w:sz w:val="20"/>
-                                  <w:szCs w:val="20"/>
-                                </w:rPr>
-                                <w:t>lio</w:t>
+                                <w:t>portfolio</w:t>
                               </w:r>
                             </w:hyperlink>
                             <w:r>
@@ -1879,7 +1759,29 @@
                                 <w:sz w:val="20"/>
                                 <w:szCs w:val="16"/>
                               </w:rPr>
-                              <w:t xml:space="preserve">Cross-Platform Developer – Feral Interactive - </w:t>
+                              <w:t>Cross-Platform Developer</w:t>
+                            </w:r>
+                            <w:r>
+                              <w:rPr>
+                                <w:rFonts w:ascii="Lato" w:hAnsi="Lato"/>
+                                <w:b/>
+                                <w:color w:val="3C3C3C"/>
+                                <w:spacing w:val="3"/>
+                                <w:sz w:val="20"/>
+                                <w:szCs w:val="16"/>
+                              </w:rPr>
+                              <w:t xml:space="preserve"> (Placement)</w:t>
+                            </w:r>
+                            <w:r>
+                              <w:rPr>
+                                <w:rFonts w:ascii="Lato" w:hAnsi="Lato"/>
+                                <w:b/>
+                                <w:color w:val="3C3C3C"/>
+                                <w:spacing w:val="3"/>
+                                <w:sz w:val="20"/>
+                                <w:szCs w:val="16"/>
+                              </w:rPr>
+                              <w:t xml:space="preserve"> – Feral Interactive - </w:t>
                             </w:r>
                             <w:r>
                               <w:rPr>
@@ -2001,7 +1903,45 @@
                                 <w:sz w:val="20"/>
                                 <w:szCs w:val="20"/>
                               </w:rPr>
-                              <w:t>Communication with designers and testers in order to convert game ideas into implemented features</w:t>
+                              <w:t>Communicat</w:t>
+                            </w:r>
+                            <w:r>
+                              <w:rPr>
+                                <w:rFonts w:ascii="Lato Light" w:hAnsi="Lato Light"/>
+                                <w:color w:val="3C3C3C"/>
+                                <w:sz w:val="20"/>
+                                <w:szCs w:val="20"/>
+                              </w:rPr>
+                              <w:t>e</w:t>
+                            </w:r>
+                            <w:r>
+                              <w:rPr>
+                                <w:rFonts w:ascii="Lato Light" w:hAnsi="Lato Light"/>
+                                <w:color w:val="3C3C3C"/>
+                                <w:sz w:val="20"/>
+                                <w:szCs w:val="20"/>
+                              </w:rPr>
+                              <w:t xml:space="preserve"> with designers and testers </w:t>
+                            </w:r>
+                            <w:proofErr w:type="gramStart"/>
+                            <w:r>
+                              <w:rPr>
+                                <w:rFonts w:ascii="Lato Light" w:hAnsi="Lato Light"/>
+                                <w:color w:val="3C3C3C"/>
+                                <w:sz w:val="20"/>
+                                <w:szCs w:val="20"/>
+                              </w:rPr>
+                              <w:t>in order to</w:t>
+                            </w:r>
+                            <w:proofErr w:type="gramEnd"/>
+                            <w:r>
+                              <w:rPr>
+                                <w:rFonts w:ascii="Lato Light" w:hAnsi="Lato Light"/>
+                                <w:color w:val="3C3C3C"/>
+                                <w:sz w:val="20"/>
+                                <w:szCs w:val="20"/>
+                              </w:rPr>
+                              <w:t xml:space="preserve"> convert game ideas into implemented features</w:t>
                             </w:r>
                           </w:p>
                           <w:p>
@@ -3007,7 +2947,11 @@
           </mc:Choice>
           <mc:Fallback>
             <w:pict>
-              <v:shape w14:anchorId="69765222" id="Text Box 105" o:spid="_x0000_s1031" type="#_x0000_t202" style="position:absolute;left:0;text-align:left;margin-left:-45.75pt;margin-top:31.7pt;width:542.25pt;height:698.25pt;z-index:252641792;visibility:visible;mso-wrap-style:square;mso-width-percent:0;mso-height-percent:0;mso-wrap-distance-left:9pt;mso-wrap-distance-top:0;mso-wrap-distance-right:9pt;mso-wrap-distance-bottom:0;mso-position-horizontal:absolute;mso-position-horizontal-relative:margin;mso-position-vertical:absolute;mso-position-vertical-relative:text;mso-width-percent:0;mso-height-percent:0;mso-width-relative:margin;mso-height-relative:margin;v-text-anchor:top" o:gfxdata="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" filled="f" stroked="f" strokeweight=".5pt">
+              <v:shapetype w14:anchorId="69765222" id="_x0000_t202" coordsize="21600,21600" o:spt="202" path="m,l,21600r21600,l21600,xe">
+                <v:stroke joinstyle="miter"/>
+                <v:path gradientshapeok="t" o:connecttype="rect"/>
+              </v:shapetype>
+              <v:shape id="Text Box 105" o:spid="_x0000_s1031" type="#_x0000_t202" style="position:absolute;left:0;text-align:left;margin-left:-45.75pt;margin-top:31.7pt;width:542.25pt;height:698.25pt;z-index:252641792;visibility:visible;mso-wrap-style:square;mso-width-percent:0;mso-height-percent:0;mso-wrap-distance-left:9pt;mso-wrap-distance-top:0;mso-wrap-distance-right:9pt;mso-wrap-distance-bottom:0;mso-position-horizontal:absolute;mso-position-horizontal-relative:margin;mso-position-vertical:absolute;mso-position-vertical-relative:text;mso-width-percent:0;mso-height-percent:0;mso-width-relative:margin;mso-height-relative:margin;v-text-anchor:top" o:gfxdata="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" filled="f" stroked="f" strokeweight=".5pt">
                 <v:textbox>
                   <w:txbxContent>
                     <w:p>
@@ -3081,66 +3025,6 @@
                           <w:szCs w:val="20"/>
                         </w:rPr>
                         <w:t xml:space="preserve"> </w:t>
-                      </w:r>
-                      <w:r>
-                        <w:rPr>
-                          <w:rFonts w:ascii="Lato Light" w:hAnsi="Lato Light"/>
-                          <w:color w:val="3C3C3C"/>
-                          <w:spacing w:val="3"/>
-                          <w:sz w:val="20"/>
-                          <w:szCs w:val="20"/>
-                        </w:rPr>
-                        <w:t>working</w:t>
-                      </w:r>
-                      <w:r>
-                        <w:rPr>
-                          <w:rFonts w:ascii="Lato Light" w:hAnsi="Lato Light"/>
-                          <w:color w:val="3C3C3C"/>
-                          <w:spacing w:val="3"/>
-                          <w:sz w:val="20"/>
-                          <w:szCs w:val="20"/>
-                        </w:rPr>
-                        <w:t xml:space="preserve"> at </w:t>
-                      </w:r>
-                      <w:r>
-                        <w:rPr>
-                          <w:rFonts w:ascii="Lato Light" w:hAnsi="Lato Light"/>
-                          <w:color w:val="3C3C3C"/>
-                          <w:spacing w:val="3"/>
-                          <w:sz w:val="20"/>
-                          <w:szCs w:val="20"/>
-                        </w:rPr>
-                        <w:t>Feral</w:t>
-                      </w:r>
-                      <w:r>
-                        <w:rPr>
-                          <w:rFonts w:ascii="Lato Light" w:hAnsi="Lato Light"/>
-                          <w:color w:val="3C3C3C"/>
-                          <w:spacing w:val="3"/>
-                          <w:sz w:val="20"/>
-                          <w:szCs w:val="20"/>
-                        </w:rPr>
-                        <w:t xml:space="preserve"> </w:t>
-                      </w:r>
-                      <w:r>
-                        <w:rPr>
-                          <w:rFonts w:ascii="Lato Light" w:hAnsi="Lato Light"/>
-                          <w:color w:val="3C3C3C"/>
-                          <w:spacing w:val="3"/>
-                          <w:sz w:val="20"/>
-                          <w:szCs w:val="20"/>
-                        </w:rPr>
-                        <w:t>Interactive</w:t>
-                      </w:r>
-                      <w:r>
-                        <w:rPr>
-                          <w:rFonts w:ascii="Lato Light" w:hAnsi="Lato Light"/>
-                          <w:color w:val="3C3C3C"/>
-                          <w:spacing w:val="3"/>
-                          <w:sz w:val="20"/>
-                          <w:szCs w:val="20"/>
-                        </w:rPr>
-                        <w:t xml:space="preserve">, </w:t>
                       </w:r>
                       <w:r>
                         <w:rPr>
@@ -3271,27 +3155,7 @@
                             <w:sz w:val="20"/>
                             <w:szCs w:val="20"/>
                           </w:rPr>
-                          <w:t>portf</w:t>
-                        </w:r>
-                        <w:r>
-                          <w:rPr>
-                            <w:rStyle w:val="Hyperlink"/>
-                            <w:rFonts w:ascii="Lato Light" w:hAnsi="Lato Light"/>
-                            <w:spacing w:val="3"/>
-                            <w:sz w:val="20"/>
-                            <w:szCs w:val="20"/>
-                          </w:rPr>
-                          <w:t>o</w:t>
-                        </w:r>
-                        <w:r>
-                          <w:rPr>
-                            <w:rStyle w:val="Hyperlink"/>
-                            <w:rFonts w:ascii="Lato Light" w:hAnsi="Lato Light"/>
-                            <w:spacing w:val="3"/>
-                            <w:sz w:val="20"/>
-                            <w:szCs w:val="20"/>
-                          </w:rPr>
-                          <w:t>lio</w:t>
+                          <w:t>portfolio</w:t>
                         </w:r>
                       </w:hyperlink>
                       <w:r>
@@ -3869,7 +3733,29 @@
                           <w:sz w:val="20"/>
                           <w:szCs w:val="16"/>
                         </w:rPr>
-                        <w:t xml:space="preserve">Cross-Platform Developer – Feral Interactive - </w:t>
+                        <w:t>Cross-Platform Developer</w:t>
+                      </w:r>
+                      <w:r>
+                        <w:rPr>
+                          <w:rFonts w:ascii="Lato" w:hAnsi="Lato"/>
+                          <w:b/>
+                          <w:color w:val="3C3C3C"/>
+                          <w:spacing w:val="3"/>
+                          <w:sz w:val="20"/>
+                          <w:szCs w:val="16"/>
+                        </w:rPr>
+                        <w:t xml:space="preserve"> (Placement)</w:t>
+                      </w:r>
+                      <w:r>
+                        <w:rPr>
+                          <w:rFonts w:ascii="Lato" w:hAnsi="Lato"/>
+                          <w:b/>
+                          <w:color w:val="3C3C3C"/>
+                          <w:spacing w:val="3"/>
+                          <w:sz w:val="20"/>
+                          <w:szCs w:val="16"/>
+                        </w:rPr>
+                        <w:t xml:space="preserve"> – Feral Interactive - </w:t>
                       </w:r>
                       <w:r>
                         <w:rPr>
@@ -3991,7 +3877,45 @@
                           <w:sz w:val="20"/>
                           <w:szCs w:val="20"/>
                         </w:rPr>
-                        <w:t>Communication with designers and testers in order to convert game ideas into implemented features</w:t>
+                        <w:t>Communicat</w:t>
+                      </w:r>
+                      <w:r>
+                        <w:rPr>
+                          <w:rFonts w:ascii="Lato Light" w:hAnsi="Lato Light"/>
+                          <w:color w:val="3C3C3C"/>
+                          <w:sz w:val="20"/>
+                          <w:szCs w:val="20"/>
+                        </w:rPr>
+                        <w:t>e</w:t>
+                      </w:r>
+                      <w:r>
+                        <w:rPr>
+                          <w:rFonts w:ascii="Lato Light" w:hAnsi="Lato Light"/>
+                          <w:color w:val="3C3C3C"/>
+                          <w:sz w:val="20"/>
+                          <w:szCs w:val="20"/>
+                        </w:rPr>
+                        <w:t xml:space="preserve"> with designers and testers </w:t>
+                      </w:r>
+                      <w:proofErr w:type="gramStart"/>
+                      <w:r>
+                        <w:rPr>
+                          <w:rFonts w:ascii="Lato Light" w:hAnsi="Lato Light"/>
+                          <w:color w:val="3C3C3C"/>
+                          <w:sz w:val="20"/>
+                          <w:szCs w:val="20"/>
+                        </w:rPr>
+                        <w:t>in order to</w:t>
+                      </w:r>
+                      <w:proofErr w:type="gramEnd"/>
+                      <w:r>
+                        <w:rPr>
+                          <w:rFonts w:ascii="Lato Light" w:hAnsi="Lato Light"/>
+                          <w:color w:val="3C3C3C"/>
+                          <w:sz w:val="20"/>
+                          <w:szCs w:val="20"/>
+                        </w:rPr>
+                        <w:t xml:space="preserve"> convert game ideas into implemented features</w:t>
                       </w:r>
                     </w:p>
                     <w:p>
@@ -5317,16 +5241,16 @@
                               <w:rPr>
                                 <w:rFonts w:ascii="Lato Light" w:hAnsi="Lato Light"/>
                                 <w:color w:val="3C3C3C"/>
-                                <w:sz w:val="18"/>
-                                <w:szCs w:val="18"/>
+                                <w:sz w:val="20"/>
+                                <w:szCs w:val="20"/>
                               </w:rPr>
                             </w:pPr>
                             <w:r>
                               <w:rPr>
                                 <w:rFonts w:ascii="Lato Light" w:hAnsi="Lato Light"/>
                                 <w:color w:val="3C3C3C"/>
-                                <w:sz w:val="18"/>
-                                <w:szCs w:val="18"/>
+                                <w:sz w:val="20"/>
+                                <w:szCs w:val="20"/>
                               </w:rPr>
                               <w:t>In my free time, my main interest is in videogames. This consists of both producing and playing them myself. I admire the fact that games allow for the player to enter a new world and find entertainment no matter their situation. It is this admiration that led me to want to become a games programmer.</w:t>
                             </w:r>
@@ -5336,16 +5260,16 @@
                               <w:rPr>
                                 <w:rFonts w:ascii="Lato Light" w:hAnsi="Lato Light"/>
                                 <w:color w:val="3C3C3C"/>
-                                <w:sz w:val="18"/>
-                                <w:szCs w:val="18"/>
+                                <w:sz w:val="20"/>
+                                <w:szCs w:val="20"/>
                               </w:rPr>
                             </w:pPr>
                             <w:r>
                               <w:rPr>
                                 <w:rFonts w:ascii="Lato Light" w:hAnsi="Lato Light"/>
                                 <w:color w:val="3C3C3C"/>
-                                <w:sz w:val="18"/>
-                                <w:szCs w:val="18"/>
+                                <w:sz w:val="20"/>
+                                <w:szCs w:val="20"/>
                               </w:rPr>
                               <w:t>I find myself enjoying a wide variety of game genres, with my current main games being DotA 2, Old School Rune</w:t>
                             </w:r>
@@ -5353,8 +5277,8 @@
                               <w:rPr>
                                 <w:rFonts w:ascii="Lato Light" w:hAnsi="Lato Light"/>
                                 <w:color w:val="3C3C3C"/>
-                                <w:sz w:val="18"/>
-                                <w:szCs w:val="18"/>
+                                <w:sz w:val="20"/>
+                                <w:szCs w:val="20"/>
                               </w:rPr>
                               <w:t>S</w:t>
                             </w:r>
@@ -5362,8 +5286,8 @@
                               <w:rPr>
                                 <w:rFonts w:ascii="Lato Light" w:hAnsi="Lato Light"/>
                                 <w:color w:val="3C3C3C"/>
-                                <w:sz w:val="18"/>
-                                <w:szCs w:val="18"/>
+                                <w:sz w:val="20"/>
+                                <w:szCs w:val="20"/>
                               </w:rPr>
                               <w:t xml:space="preserve">cape, </w:t>
                             </w:r>
@@ -5371,8 +5295,8 @@
                               <w:rPr>
                                 <w:rFonts w:ascii="Lato Light" w:hAnsi="Lato Light"/>
                                 <w:color w:val="3C3C3C"/>
-                                <w:sz w:val="18"/>
-                                <w:szCs w:val="18"/>
+                                <w:sz w:val="20"/>
+                                <w:szCs w:val="20"/>
                               </w:rPr>
                               <w:t>Stellaris</w:t>
                             </w:r>
@@ -5380,8 +5304,8 @@
                               <w:rPr>
                                 <w:rFonts w:ascii="Lato Light" w:hAnsi="Lato Light"/>
                                 <w:color w:val="3C3C3C"/>
-                                <w:sz w:val="18"/>
-                                <w:szCs w:val="18"/>
+                                <w:sz w:val="20"/>
+                                <w:szCs w:val="20"/>
                               </w:rPr>
                               <w:t>, Counter Strike: Global Offensive and Hollow Knight.</w:t>
                             </w:r>
@@ -5389,8 +5313,8 @@
                               <w:rPr>
                                 <w:rFonts w:ascii="Lato Light" w:hAnsi="Lato Light"/>
                                 <w:color w:val="3C3C3C"/>
-                                <w:sz w:val="18"/>
-                                <w:szCs w:val="18"/>
+                                <w:sz w:val="20"/>
+                                <w:szCs w:val="20"/>
                               </w:rPr>
                               <w:t xml:space="preserve"> Not only do these games provide me with vastly different experiences, but they also provide me with inspiration for new ideas and mechanics</w:t>
                             </w:r>
@@ -5398,8 +5322,8 @@
                               <w:rPr>
                                 <w:rFonts w:ascii="Lato Light" w:hAnsi="Lato Light"/>
                                 <w:color w:val="3C3C3C"/>
-                                <w:sz w:val="18"/>
-                                <w:szCs w:val="18"/>
+                                <w:sz w:val="20"/>
+                                <w:szCs w:val="20"/>
                               </w:rPr>
                               <w:t xml:space="preserve"> within my own games</w:t>
                             </w:r>
@@ -5407,8 +5331,8 @@
                               <w:rPr>
                                 <w:rFonts w:ascii="Lato Light" w:hAnsi="Lato Light"/>
                                 <w:color w:val="3C3C3C"/>
-                                <w:sz w:val="18"/>
-                                <w:szCs w:val="18"/>
+                                <w:sz w:val="20"/>
+                                <w:szCs w:val="20"/>
                               </w:rPr>
                               <w:t xml:space="preserve">. </w:t>
                             </w:r>
@@ -5419,16 +5343,16 @@
                                 <w:rFonts w:ascii="Raleway" w:hAnsi="Raleway"/>
                                 <w:color w:val="3C3C3C"/>
                                 <w:spacing w:val="28"/>
-                                <w:sz w:val="28"/>
-                                <w:szCs w:val="28"/>
+                                <w:sz w:val="32"/>
+                                <w:szCs w:val="32"/>
                               </w:rPr>
                             </w:pPr>
                             <w:r>
                               <w:rPr>
                                 <w:rFonts w:ascii="Lato Light" w:hAnsi="Lato Light"/>
                                 <w:color w:val="3C3C3C"/>
-                                <w:sz w:val="18"/>
-                                <w:szCs w:val="18"/>
+                                <w:sz w:val="20"/>
+                                <w:szCs w:val="20"/>
                               </w:rPr>
                               <w:t xml:space="preserve">Aside from video games, I enjoy cooking, </w:t>
                             </w:r>
@@ -5436,8 +5360,8 @@
                               <w:rPr>
                                 <w:rFonts w:ascii="Lato Light" w:hAnsi="Lato Light"/>
                                 <w:color w:val="3C3C3C"/>
-                                <w:sz w:val="18"/>
-                                <w:szCs w:val="18"/>
+                                <w:sz w:val="20"/>
+                                <w:szCs w:val="20"/>
                               </w:rPr>
                               <w:t>reading,</w:t>
                             </w:r>
@@ -5445,8 +5369,8 @@
                               <w:rPr>
                                 <w:rFonts w:ascii="Lato Light" w:hAnsi="Lato Light"/>
                                 <w:color w:val="3C3C3C"/>
-                                <w:sz w:val="18"/>
-                                <w:szCs w:val="18"/>
+                                <w:sz w:val="20"/>
+                                <w:szCs w:val="20"/>
                               </w:rPr>
                               <w:t xml:space="preserve"> and swimming due to their relaxed nature as well as archery, paintball and airsoft which allow me to indulge in my competitive side with friends.</w:t>
                             </w:r>
@@ -5455,8 +5379,8 @@
                                 <w:rFonts w:ascii="Raleway" w:hAnsi="Raleway"/>
                                 <w:color w:val="3C3C3C"/>
                                 <w:spacing w:val="28"/>
-                                <w:sz w:val="28"/>
-                                <w:szCs w:val="28"/>
+                                <w:sz w:val="32"/>
+                                <w:szCs w:val="32"/>
                               </w:rPr>
                               <w:t xml:space="preserve"> </w:t>
                             </w:r>
@@ -5941,16 +5865,16 @@
                         <w:rPr>
                           <w:rFonts w:ascii="Lato Light" w:hAnsi="Lato Light"/>
                           <w:color w:val="3C3C3C"/>
-                          <w:sz w:val="18"/>
-                          <w:szCs w:val="18"/>
+                          <w:sz w:val="20"/>
+                          <w:szCs w:val="20"/>
                         </w:rPr>
                       </w:pPr>
                       <w:r>
                         <w:rPr>
                           <w:rFonts w:ascii="Lato Light" w:hAnsi="Lato Light"/>
                           <w:color w:val="3C3C3C"/>
-                          <w:sz w:val="18"/>
-                          <w:szCs w:val="18"/>
+                          <w:sz w:val="20"/>
+                          <w:szCs w:val="20"/>
                         </w:rPr>
                         <w:t>In my free time, my main interest is in videogames. This consists of both producing and playing them myself. I admire the fact that games allow for the player to enter a new world and find entertainment no matter their situation. It is this admiration that led me to want to become a games programmer.</w:t>
                       </w:r>
@@ -5960,16 +5884,16 @@
                         <w:rPr>
                           <w:rFonts w:ascii="Lato Light" w:hAnsi="Lato Light"/>
                           <w:color w:val="3C3C3C"/>
-                          <w:sz w:val="18"/>
-                          <w:szCs w:val="18"/>
+                          <w:sz w:val="20"/>
+                          <w:szCs w:val="20"/>
                         </w:rPr>
                       </w:pPr>
                       <w:r>
                         <w:rPr>
                           <w:rFonts w:ascii="Lato Light" w:hAnsi="Lato Light"/>
                           <w:color w:val="3C3C3C"/>
-                          <w:sz w:val="18"/>
-                          <w:szCs w:val="18"/>
+                          <w:sz w:val="20"/>
+                          <w:szCs w:val="20"/>
                         </w:rPr>
                         <w:t>I find myself enjoying a wide variety of game genres, with my current main games being DotA 2, Old School Rune</w:t>
                       </w:r>
@@ -5977,8 +5901,8 @@
                         <w:rPr>
                           <w:rFonts w:ascii="Lato Light" w:hAnsi="Lato Light"/>
                           <w:color w:val="3C3C3C"/>
-                          <w:sz w:val="18"/>
-                          <w:szCs w:val="18"/>
+                          <w:sz w:val="20"/>
+                          <w:szCs w:val="20"/>
                         </w:rPr>
                         <w:t>S</w:t>
                       </w:r>
@@ -5986,8 +5910,8 @@
                         <w:rPr>
                           <w:rFonts w:ascii="Lato Light" w:hAnsi="Lato Light"/>
                           <w:color w:val="3C3C3C"/>
-                          <w:sz w:val="18"/>
-                          <w:szCs w:val="18"/>
+                          <w:sz w:val="20"/>
+                          <w:szCs w:val="20"/>
                         </w:rPr>
                         <w:t xml:space="preserve">cape, </w:t>
                       </w:r>
@@ -5995,8 +5919,8 @@
                         <w:rPr>
                           <w:rFonts w:ascii="Lato Light" w:hAnsi="Lato Light"/>
                           <w:color w:val="3C3C3C"/>
-                          <w:sz w:val="18"/>
-                          <w:szCs w:val="18"/>
+                          <w:sz w:val="20"/>
+                          <w:szCs w:val="20"/>
                         </w:rPr>
                         <w:t>Stellaris</w:t>
                       </w:r>
@@ -6004,8 +5928,8 @@
                         <w:rPr>
                           <w:rFonts w:ascii="Lato Light" w:hAnsi="Lato Light"/>
                           <w:color w:val="3C3C3C"/>
-                          <w:sz w:val="18"/>
-                          <w:szCs w:val="18"/>
+                          <w:sz w:val="20"/>
+                          <w:szCs w:val="20"/>
                         </w:rPr>
                         <w:t>, Counter Strike: Global Offensive and Hollow Knight.</w:t>
                       </w:r>
@@ -6013,8 +5937,8 @@
                         <w:rPr>
                           <w:rFonts w:ascii="Lato Light" w:hAnsi="Lato Light"/>
                           <w:color w:val="3C3C3C"/>
-                          <w:sz w:val="18"/>
-                          <w:szCs w:val="18"/>
+                          <w:sz w:val="20"/>
+                          <w:szCs w:val="20"/>
                         </w:rPr>
                         <w:t xml:space="preserve"> Not only do these games provide me with vastly different experiences, but they also provide me with inspiration for new ideas and mechanics</w:t>
                       </w:r>
@@ -6022,8 +5946,8 @@
                         <w:rPr>
                           <w:rFonts w:ascii="Lato Light" w:hAnsi="Lato Light"/>
                           <w:color w:val="3C3C3C"/>
-                          <w:sz w:val="18"/>
-                          <w:szCs w:val="18"/>
+                          <w:sz w:val="20"/>
+                          <w:szCs w:val="20"/>
                         </w:rPr>
                         <w:t xml:space="preserve"> within my own games</w:t>
                       </w:r>
@@ -6031,8 +5955,8 @@
                         <w:rPr>
                           <w:rFonts w:ascii="Lato Light" w:hAnsi="Lato Light"/>
                           <w:color w:val="3C3C3C"/>
-                          <w:sz w:val="18"/>
-                          <w:szCs w:val="18"/>
+                          <w:sz w:val="20"/>
+                          <w:szCs w:val="20"/>
                         </w:rPr>
                         <w:t xml:space="preserve">. </w:t>
                       </w:r>
@@ -6043,16 +5967,16 @@
                           <w:rFonts w:ascii="Raleway" w:hAnsi="Raleway"/>
                           <w:color w:val="3C3C3C"/>
                           <w:spacing w:val="28"/>
-                          <w:sz w:val="28"/>
-                          <w:szCs w:val="28"/>
+                          <w:sz w:val="32"/>
+                          <w:szCs w:val="32"/>
                         </w:rPr>
                       </w:pPr>
                       <w:r>
                         <w:rPr>
                           <w:rFonts w:ascii="Lato Light" w:hAnsi="Lato Light"/>
                           <w:color w:val="3C3C3C"/>
-                          <w:sz w:val="18"/>
-                          <w:szCs w:val="18"/>
+                          <w:sz w:val="20"/>
+                          <w:szCs w:val="20"/>
                         </w:rPr>
                         <w:t xml:space="preserve">Aside from video games, I enjoy cooking, </w:t>
                       </w:r>
@@ -6060,8 +5984,8 @@
                         <w:rPr>
                           <w:rFonts w:ascii="Lato Light" w:hAnsi="Lato Light"/>
                           <w:color w:val="3C3C3C"/>
-                          <w:sz w:val="18"/>
-                          <w:szCs w:val="18"/>
+                          <w:sz w:val="20"/>
+                          <w:szCs w:val="20"/>
                         </w:rPr>
                         <w:t>reading,</w:t>
                       </w:r>
@@ -6069,8 +5993,8 @@
                         <w:rPr>
                           <w:rFonts w:ascii="Lato Light" w:hAnsi="Lato Light"/>
                           <w:color w:val="3C3C3C"/>
-                          <w:sz w:val="18"/>
-                          <w:szCs w:val="18"/>
+                          <w:sz w:val="20"/>
+                          <w:szCs w:val="20"/>
                         </w:rPr>
                         <w:t xml:space="preserve"> and swimming due to their relaxed nature as well as archery, paintball and airsoft which allow me to indulge in my competitive side with friends.</w:t>
                       </w:r>
@@ -6079,8 +6003,8 @@
                           <w:rFonts w:ascii="Raleway" w:hAnsi="Raleway"/>
                           <w:color w:val="3C3C3C"/>
                           <w:spacing w:val="28"/>
-                          <w:sz w:val="28"/>
-                          <w:szCs w:val="28"/>
+                          <w:sz w:val="32"/>
+                          <w:szCs w:val="32"/>
                         </w:rPr>
                         <w:t xml:space="preserve"> </w:t>
                       </w:r>

</xml_diff>

<commit_message>
Fix typo in CV
</commit_message>
<xml_diff>
--- a/CV - Chris Wolyniec.docx
+++ b/CV - Chris Wolyniec.docx
@@ -195,18 +195,7 @@
                                   <w:sz w:val="20"/>
                                   <w:szCs w:val="20"/>
                                 </w:rPr>
-                                <w:t xml:space="preserve">Games </w:t>
-                              </w:r>
-                              <w:proofErr w:type="gramStart"/>
-                              <w:r>
-                                <w:rPr>
-                                  <w:rFonts w:ascii="Raleway" w:hAnsi="Raleway"/>
-                                  <w:color w:val="262626" w:themeColor="text1" w:themeTint="D9"/>
-                                  <w:spacing w:val="8"/>
-                                  <w:sz w:val="20"/>
-                                  <w:szCs w:val="20"/>
-                                </w:rPr>
-                                <w:t>Programmer</w:t>
+                                <w:t>Games Programmer</w:t>
                               </w:r>
                               <w:r>
                                 <w:rPr>
@@ -238,7 +227,6 @@
                                 </w:rPr>
                                 <w:t>-</w:t>
                               </w:r>
-                              <w:proofErr w:type="gramEnd"/>
                               <w:r>
                                 <w:rPr>
                                   <w:rFonts w:ascii="Raleway" w:hAnsi="Raleway"/>
@@ -961,7 +949,7 @@
           <w:sz w:val="20"/>
           <w:szCs w:val="20"/>
         </w:rPr>
-        <w:t>talking my first steps in</w:t>
+        <w:t>taking my first steps in</w:t>
       </w:r>
       <w:r>
         <w:rPr>
@@ -1041,7 +1029,27 @@
           <w:sz w:val="20"/>
           <w:szCs w:val="20"/>
         </w:rPr>
-        <w:t xml:space="preserve"> enjoy branching into different areas of games development, as I find learning about and implementing new mechanics and techniques interesting, while also allowing me to better develop and widen my skillset and knowledge. For my most recently technique exploration, being procedural generation, see my </w:t>
+        <w:t xml:space="preserve"> enjoy branching into different areas of games development, as I find learning about and implementing new mechanics and techniques interesting, while also allowing me to better develop and widen my skillset and knowledge. For my most recently</w:t>
+      </w:r>
+      <w:r>
+        <w:rPr>
+          <w:rFonts w:ascii="Lato Light" w:hAnsi="Lato Light"/>
+          <w:color w:val="3C3C3C"/>
+          <w:spacing w:val="3"/>
+          <w:sz w:val="20"/>
+          <w:szCs w:val="20"/>
+        </w:rPr>
+        <w:t xml:space="preserve"> completed</w:t>
+      </w:r>
+      <w:r>
+        <w:rPr>
+          <w:rFonts w:ascii="Lato Light" w:hAnsi="Lato Light"/>
+          <w:color w:val="3C3C3C"/>
+          <w:spacing w:val="3"/>
+          <w:sz w:val="20"/>
+          <w:szCs w:val="20"/>
+        </w:rPr>
+        <w:t xml:space="preserve"> technique exploration, being procedural generation, see my </w:t>
       </w:r>
       <w:hyperlink r:id="rId9" w:history="1">
         <w:r>
@@ -1159,27 +1167,7 @@
           <w:sz w:val="20"/>
           <w:szCs w:val="20"/>
         </w:rPr>
-        <w:t xml:space="preserve">Experience using graphical API’s such as DirectX, </w:t>
-      </w:r>
-      <w:proofErr w:type="gramStart"/>
-      <w:r>
-        <w:rPr>
-          <w:rFonts w:ascii="Lato Light" w:hAnsi="Lato Light"/>
-          <w:color w:val="3C3C3C"/>
-          <w:sz w:val="20"/>
-          <w:szCs w:val="20"/>
-        </w:rPr>
-        <w:t>OpenGL</w:t>
-      </w:r>
-      <w:proofErr w:type="gramEnd"/>
-      <w:r>
-        <w:rPr>
-          <w:rFonts w:ascii="Lato Light" w:hAnsi="Lato Light"/>
-          <w:color w:val="3C3C3C"/>
-          <w:sz w:val="20"/>
-          <w:szCs w:val="20"/>
-        </w:rPr>
-        <w:t xml:space="preserve"> and SDL 2 </w:t>
+        <w:t xml:space="preserve">Experience using graphical API’s such as DirectX, OpenGL and SDL 2 </w:t>
       </w:r>
     </w:p>
     <w:p>
@@ -1724,27 +1712,7 @@
           <w:sz w:val="20"/>
           <w:szCs w:val="20"/>
         </w:rPr>
-        <w:t xml:space="preserve"> with designers and testers </w:t>
-      </w:r>
-      <w:proofErr w:type="gramStart"/>
-      <w:r>
-        <w:rPr>
-          <w:rFonts w:ascii="Lato Light" w:hAnsi="Lato Light"/>
-          <w:color w:val="3C3C3C"/>
-          <w:sz w:val="20"/>
-          <w:szCs w:val="20"/>
-        </w:rPr>
-        <w:t>in order to</w:t>
-      </w:r>
-      <w:proofErr w:type="gramEnd"/>
-      <w:r>
-        <w:rPr>
-          <w:rFonts w:ascii="Lato Light" w:hAnsi="Lato Light"/>
-          <w:color w:val="3C3C3C"/>
-          <w:sz w:val="20"/>
-          <w:szCs w:val="20"/>
-        </w:rPr>
-        <w:t xml:space="preserve"> convert game ideas into implemented features</w:t>
+        <w:t xml:space="preserve"> with designers and testers in order to convert game ideas into implemented features</w:t>
       </w:r>
     </w:p>
     <w:p>
@@ -1848,19 +1816,8 @@
           <w:sz w:val="20"/>
           <w:szCs w:val="20"/>
         </w:rPr>
-        <w:t xml:space="preserve">Adding support for third party API’s such as </w:t>
-      </w:r>
-      <w:proofErr w:type="spellStart"/>
-      <w:r>
-        <w:rPr>
-          <w:rFonts w:ascii="Lato Light" w:hAnsi="Lato Light"/>
-          <w:color w:val="3C3C3C"/>
-          <w:sz w:val="20"/>
-          <w:szCs w:val="20"/>
-        </w:rPr>
-        <w:t>Steamworks</w:t>
-      </w:r>
-      <w:proofErr w:type="spellEnd"/>
+        <w:t>Adding support for third party API’s such as Steamworks</w:t>
+      </w:r>
     </w:p>
     <w:p>
       <w:pPr>

</xml_diff>